<commit_message>
Data Types Lab & Probblems
</commit_message>
<xml_diff>
--- a/zCoolStuff/cool stuff.docx
+++ b/zCoolStuff/cool stuff.docx
@@ -65,6 +65,7 @@
                 <w:lang w:val="en-US"/>
               </w:rPr>
             </w:pPr>
+            <w:proofErr w:type="spellStart"/>
             <w:r>
               <w:rPr>
                 <w:rFonts w:ascii="Trebuchet MS" w:hAnsi="Trebuchet MS"/>
@@ -73,7 +74,18 @@
                 <w:highlight w:val="yellow"/>
                 <w:lang w:val="en-US"/>
               </w:rPr>
-              <w:t>Char.IsNumber(char name)</w:t>
+              <w:t>Char.IsNumber</w:t>
+            </w:r>
+            <w:proofErr w:type="spellEnd"/>
+            <w:r>
+              <w:rPr>
+                <w:rFonts w:ascii="Trebuchet MS" w:hAnsi="Trebuchet MS"/>
+                <w:sz w:val="28"/>
+                <w:szCs w:val="28"/>
+                <w:highlight w:val="yellow"/>
+                <w:lang w:val="en-US"/>
+              </w:rPr>
+              <w:t>(char name)</w:t>
             </w:r>
             <w:r>
               <w:rPr>
@@ -139,6 +151,7 @@
                 <w:lang w:val="en-US"/>
               </w:rPr>
             </w:pPr>
+            <w:proofErr w:type="spellStart"/>
             <w:r>
               <w:rPr>
                 <w:rFonts w:ascii="Trebuchet MS" w:hAnsi="Trebuchet MS"/>
@@ -147,7 +160,18 @@
                 <w:highlight w:val="yellow"/>
                 <w:lang w:val="en-US"/>
               </w:rPr>
-              <w:t>Char.IsLetter(char name)</w:t>
+              <w:t>Char.IsLetter</w:t>
+            </w:r>
+            <w:proofErr w:type="spellEnd"/>
+            <w:r>
+              <w:rPr>
+                <w:rFonts w:ascii="Trebuchet MS" w:hAnsi="Trebuchet MS"/>
+                <w:sz w:val="28"/>
+                <w:szCs w:val="28"/>
+                <w:highlight w:val="yellow"/>
+                <w:lang w:val="en-US"/>
+              </w:rPr>
+              <w:t>(char name)</w:t>
             </w:r>
             <w:r>
               <w:rPr>
@@ -171,21 +195,50 @@
           </w:tcPr>
           <w:p>
             <w:pPr>
-              <w:rPr>
-                <w:rFonts w:ascii="Trebuchet MS" w:hAnsi="Trebuchet MS"/>
-                <w:sz w:val="28"/>
-                <w:szCs w:val="28"/>
-                <w:lang w:val="en-US"/>
-              </w:rPr>
-            </w:pPr>
-            <w:r>
-              <w:rPr>
-                <w:rFonts w:ascii="Trebuchet MS" w:hAnsi="Trebuchet MS"/>
-                <w:sz w:val="28"/>
-                <w:szCs w:val="28"/>
-                <w:lang w:val="en-US"/>
-              </w:rPr>
-              <w:t>check if a char is a vowel &gt;&gt;</w:t>
+              <w:pStyle w:val="ListParagraph"/>
+              <w:ind w:left="0"/>
+              <w:rPr>
+                <w:rFonts w:ascii="Trebuchet MS" w:hAnsi="Trebuchet MS"/>
+                <w:sz w:val="28"/>
+                <w:szCs w:val="28"/>
+                <w:lang w:val="en-US"/>
+              </w:rPr>
+            </w:pPr>
+            <w:r>
+              <w:rPr>
+                <w:rFonts w:ascii="Trebuchet MS" w:hAnsi="Trebuchet MS"/>
+                <w:sz w:val="28"/>
+                <w:szCs w:val="28"/>
+                <w:lang w:val="en-US"/>
+              </w:rPr>
+              <w:t>c</w:t>
+            </w:r>
+            <w:r>
+              <w:rPr>
+                <w:rFonts w:ascii="Trebuchet MS" w:hAnsi="Trebuchet MS"/>
+                <w:sz w:val="28"/>
+                <w:szCs w:val="28"/>
+                <w:lang w:val="en-US"/>
+              </w:rPr>
+              <w:t>heck if a char is upper</w:t>
+            </w:r>
+            <w:r>
+              <w:rPr>
+                <w:rFonts w:ascii="Trebuchet MS" w:hAnsi="Trebuchet MS"/>
+                <w:sz w:val="28"/>
+                <w:szCs w:val="28"/>
+                <w:lang w:val="en-US"/>
+              </w:rPr>
+              <w:t>-case</w:t>
+            </w:r>
+            <w:r>
+              <w:rPr>
+                <w:rFonts w:ascii="Trebuchet MS" w:hAnsi="Trebuchet MS"/>
+                <w:sz w:val="28"/>
+                <w:szCs w:val="28"/>
+                <w:lang w:val="en-US"/>
+              </w:rPr>
+              <w:t xml:space="preserve"> &gt;&gt;</w:t>
             </w:r>
           </w:p>
         </w:tc>
@@ -199,18 +252,206 @@
                 <w:rFonts w:ascii="Trebuchet MS" w:hAnsi="Trebuchet MS"/>
                 <w:sz w:val="28"/>
                 <w:szCs w:val="28"/>
-                <w:lang w:val="en-US"/>
-              </w:rPr>
-            </w:pPr>
-            <w:r>
-              <w:rPr>
-                <w:rFonts w:ascii="Trebuchet MS" w:hAnsi="Trebuchet MS"/>
-                <w:sz w:val="28"/>
-                <w:szCs w:val="28"/>
                 <w:highlight w:val="yellow"/>
                 <w:lang w:val="en-US"/>
               </w:rPr>
-              <w:t>"aoueiAOUEI".Contains(letter)</w:t>
+            </w:pPr>
+            <w:proofErr w:type="spellStart"/>
+            <w:r>
+              <w:rPr>
+                <w:rFonts w:ascii="Trebuchet MS" w:hAnsi="Trebuchet MS"/>
+                <w:sz w:val="28"/>
+                <w:szCs w:val="28"/>
+                <w:highlight w:val="yellow"/>
+                <w:lang w:val="en-US"/>
+              </w:rPr>
+              <w:t>Char.IsUpper</w:t>
+            </w:r>
+            <w:proofErr w:type="spellEnd"/>
+            <w:r>
+              <w:rPr>
+                <w:rFonts w:ascii="Trebuchet MS" w:hAnsi="Trebuchet MS"/>
+                <w:sz w:val="28"/>
+                <w:szCs w:val="28"/>
+                <w:highlight w:val="yellow"/>
+                <w:lang w:val="en-US"/>
+              </w:rPr>
+              <w:t>(char name</w:t>
+            </w:r>
+            <w:r>
+              <w:rPr>
+                <w:rFonts w:ascii="Trebuchet MS" w:hAnsi="Trebuchet MS"/>
+                <w:sz w:val="28"/>
+                <w:szCs w:val="28"/>
+                <w:highlight w:val="yellow"/>
+                <w:lang w:val="en-US"/>
+              </w:rPr>
+              <w:t>)</w:t>
+            </w:r>
+            <w:r>
+              <w:rPr>
+                <w:rFonts w:ascii="Trebuchet MS" w:hAnsi="Trebuchet MS"/>
+                <w:sz w:val="28"/>
+                <w:szCs w:val="28"/>
+                <w:lang w:val="en-US"/>
+              </w:rPr>
+              <w:t xml:space="preserve"> - bool</w:t>
+            </w:r>
+          </w:p>
+        </w:tc>
+      </w:tr>
+      <w:tr>
+        <w:trPr>
+          <w:trHeight w:val="305"/>
+        </w:trPr>
+        <w:tc>
+          <w:tcPr>
+            <w:tcW w:w="4815" w:type="dxa"/>
+          </w:tcPr>
+          <w:p>
+            <w:pPr>
+              <w:pStyle w:val="ListParagraph"/>
+              <w:ind w:left="0"/>
+              <w:rPr>
+                <w:rFonts w:ascii="Trebuchet MS" w:hAnsi="Trebuchet MS"/>
+                <w:sz w:val="28"/>
+                <w:szCs w:val="28"/>
+                <w:lang w:val="en-US"/>
+              </w:rPr>
+            </w:pPr>
+            <w:r>
+              <w:rPr>
+                <w:rFonts w:ascii="Trebuchet MS" w:hAnsi="Trebuchet MS"/>
+                <w:sz w:val="28"/>
+                <w:szCs w:val="28"/>
+                <w:lang w:val="en-US"/>
+              </w:rPr>
+              <w:t>Check if a char is lower-case &gt;&gt;</w:t>
+            </w:r>
+          </w:p>
+        </w:tc>
+        <w:tc>
+          <w:tcPr>
+            <w:tcW w:w="4994" w:type="dxa"/>
+          </w:tcPr>
+          <w:p>
+            <w:pPr>
+              <w:rPr>
+                <w:rFonts w:ascii="Trebuchet MS" w:hAnsi="Trebuchet MS"/>
+                <w:sz w:val="28"/>
+                <w:szCs w:val="28"/>
+                <w:highlight w:val="yellow"/>
+                <w:lang w:val="en-US"/>
+              </w:rPr>
+            </w:pPr>
+            <w:proofErr w:type="spellStart"/>
+            <w:r>
+              <w:rPr>
+                <w:rFonts w:ascii="Trebuchet MS" w:hAnsi="Trebuchet MS"/>
+                <w:sz w:val="28"/>
+                <w:szCs w:val="28"/>
+                <w:highlight w:val="yellow"/>
+                <w:lang w:val="en-US"/>
+              </w:rPr>
+              <w:t>Char.IsLower</w:t>
+            </w:r>
+            <w:proofErr w:type="spellEnd"/>
+            <w:r>
+              <w:rPr>
+                <w:rFonts w:ascii="Trebuchet MS" w:hAnsi="Trebuchet MS"/>
+                <w:sz w:val="28"/>
+                <w:szCs w:val="28"/>
+                <w:highlight w:val="yellow"/>
+                <w:lang w:val="en-US"/>
+              </w:rPr>
+              <w:t>(char name)</w:t>
+            </w:r>
+            <w:r>
+              <w:rPr>
+                <w:rFonts w:ascii="Trebuchet MS" w:hAnsi="Trebuchet MS"/>
+                <w:sz w:val="28"/>
+                <w:szCs w:val="28"/>
+                <w:lang w:val="en-US"/>
+              </w:rPr>
+              <w:t xml:space="preserve"> – bool</w:t>
+            </w:r>
+          </w:p>
+        </w:tc>
+      </w:tr>
+      <w:tr>
+        <w:trPr>
+          <w:trHeight w:val="305"/>
+        </w:trPr>
+        <w:tc>
+          <w:tcPr>
+            <w:tcW w:w="4815" w:type="dxa"/>
+          </w:tcPr>
+          <w:p>
+            <w:pPr>
+              <w:rPr>
+                <w:rFonts w:ascii="Trebuchet MS" w:hAnsi="Trebuchet MS"/>
+                <w:sz w:val="28"/>
+                <w:szCs w:val="28"/>
+                <w:lang w:val="en-US"/>
+              </w:rPr>
+            </w:pPr>
+            <w:r>
+              <w:rPr>
+                <w:rFonts w:ascii="Trebuchet MS" w:hAnsi="Trebuchet MS"/>
+                <w:sz w:val="28"/>
+                <w:szCs w:val="28"/>
+                <w:lang w:val="en-US"/>
+              </w:rPr>
+              <w:t>check if a char is a vowel &gt;&gt;</w:t>
+            </w:r>
+            <w:bookmarkStart w:id="0" w:name="_GoBack"/>
+            <w:bookmarkEnd w:id="0"/>
+          </w:p>
+        </w:tc>
+        <w:tc>
+          <w:tcPr>
+            <w:tcW w:w="4994" w:type="dxa"/>
+          </w:tcPr>
+          <w:p>
+            <w:pPr>
+              <w:rPr>
+                <w:rFonts w:ascii="Trebuchet MS" w:hAnsi="Trebuchet MS"/>
+                <w:sz w:val="28"/>
+                <w:szCs w:val="28"/>
+                <w:lang w:val="en-US"/>
+              </w:rPr>
+            </w:pPr>
+            <w:r>
+              <w:rPr>
+                <w:rFonts w:ascii="Trebuchet MS" w:hAnsi="Trebuchet MS"/>
+                <w:sz w:val="28"/>
+                <w:szCs w:val="28"/>
+                <w:highlight w:val="yellow"/>
+                <w:lang w:val="en-US"/>
+              </w:rPr>
+              <w:t>"</w:t>
+            </w:r>
+            <w:proofErr w:type="spellStart"/>
+            <w:r>
+              <w:rPr>
+                <w:rFonts w:ascii="Trebuchet MS" w:hAnsi="Trebuchet MS"/>
+                <w:sz w:val="28"/>
+                <w:szCs w:val="28"/>
+                <w:highlight w:val="yellow"/>
+                <w:lang w:val="en-US"/>
+              </w:rPr>
+              <w:t>aoueiAOUEI</w:t>
+            </w:r>
+            <w:proofErr w:type="spellEnd"/>
+            <w:r>
+              <w:rPr>
+                <w:rFonts w:ascii="Trebuchet MS" w:hAnsi="Trebuchet MS"/>
+                <w:sz w:val="28"/>
+                <w:szCs w:val="28"/>
+                <w:highlight w:val="yellow"/>
+                <w:lang w:val="en-US"/>
+              </w:rPr>
+              <w:t>".Contains(letter)</w:t>
             </w:r>
             <w:r>
               <w:rPr>
@@ -325,7 +566,27 @@
                 <w:szCs w:val="28"/>
                 <w:lang w:val="en-US"/>
               </w:rPr>
-              <w:t>static string Reverse(string input)</w:t>
+              <w:t xml:space="preserve">static string </w:t>
+            </w:r>
+            <w:proofErr w:type="gramStart"/>
+            <w:r>
+              <w:rPr>
+                <w:rFonts w:ascii="Trebuchet MS" w:hAnsi="Trebuchet MS"/>
+                <w:sz w:val="28"/>
+                <w:szCs w:val="28"/>
+                <w:lang w:val="en-US"/>
+              </w:rPr>
+              <w:t>Reverse(</w:t>
+            </w:r>
+            <w:proofErr w:type="gramEnd"/>
+            <w:r>
+              <w:rPr>
+                <w:rFonts w:ascii="Trebuchet MS" w:hAnsi="Trebuchet MS"/>
+                <w:sz w:val="28"/>
+                <w:szCs w:val="28"/>
+                <w:lang w:val="en-US"/>
+              </w:rPr>
+              <w:t>string input)</w:t>
             </w:r>
           </w:p>
           <w:p>
@@ -358,14 +619,25 @@
                 <w:lang w:val="en-US"/>
               </w:rPr>
             </w:pPr>
-            <w:r>
-              <w:rPr>
-                <w:rFonts w:ascii="Trebuchet MS" w:hAnsi="Trebuchet MS"/>
-                <w:sz w:val="28"/>
-                <w:szCs w:val="28"/>
-                <w:lang w:val="en-US"/>
-              </w:rPr>
-              <w:t xml:space="preserve">var </w:t>
+            <w:proofErr w:type="spellStart"/>
+            <w:r>
+              <w:rPr>
+                <w:rFonts w:ascii="Trebuchet MS" w:hAnsi="Trebuchet MS"/>
+                <w:sz w:val="28"/>
+                <w:szCs w:val="28"/>
+                <w:lang w:val="en-US"/>
+              </w:rPr>
+              <w:t>var</w:t>
+            </w:r>
+            <w:proofErr w:type="spellEnd"/>
+            <w:r>
+              <w:rPr>
+                <w:rFonts w:ascii="Trebuchet MS" w:hAnsi="Trebuchet MS"/>
+                <w:sz w:val="28"/>
+                <w:szCs w:val="28"/>
+                <w:lang w:val="en-US"/>
+              </w:rPr>
+              <w:t xml:space="preserve"> </w:t>
             </w:r>
             <w:r>
               <w:rPr>
@@ -376,14 +648,47 @@
               </w:rPr>
               <w:t xml:space="preserve">reversed = new </w:t>
             </w:r>
-            <w:r>
-              <w:rPr>
-                <w:rFonts w:ascii="Trebuchet MS" w:hAnsi="Trebuchet MS"/>
-                <w:sz w:val="28"/>
-                <w:szCs w:val="28"/>
-                <w:lang w:val="en-US"/>
-              </w:rPr>
-              <w:t>StringBuilder(input.Length);</w:t>
+            <w:proofErr w:type="spellStart"/>
+            <w:r>
+              <w:rPr>
+                <w:rFonts w:ascii="Trebuchet MS" w:hAnsi="Trebuchet MS"/>
+                <w:sz w:val="28"/>
+                <w:szCs w:val="28"/>
+                <w:lang w:val="en-US"/>
+              </w:rPr>
+              <w:t>StringBuilder</w:t>
+            </w:r>
+            <w:proofErr w:type="spellEnd"/>
+            <w:r>
+              <w:rPr>
+                <w:rFonts w:ascii="Trebuchet MS" w:hAnsi="Trebuchet MS"/>
+                <w:sz w:val="28"/>
+                <w:szCs w:val="28"/>
+                <w:lang w:val="en-US"/>
+              </w:rPr>
+              <w:t>(</w:t>
+            </w:r>
+            <w:proofErr w:type="spellStart"/>
+            <w:proofErr w:type="gramStart"/>
+            <w:r>
+              <w:rPr>
+                <w:rFonts w:ascii="Trebuchet MS" w:hAnsi="Trebuchet MS"/>
+                <w:sz w:val="28"/>
+                <w:szCs w:val="28"/>
+                <w:lang w:val="en-US"/>
+              </w:rPr>
+              <w:t>input.Length</w:t>
+            </w:r>
+            <w:proofErr w:type="spellEnd"/>
+            <w:proofErr w:type="gramEnd"/>
+            <w:r>
+              <w:rPr>
+                <w:rFonts w:ascii="Trebuchet MS" w:hAnsi="Trebuchet MS"/>
+                <w:sz w:val="28"/>
+                <w:szCs w:val="28"/>
+                <w:lang w:val="en-US"/>
+              </w:rPr>
+              <w:t>);</w:t>
             </w:r>
           </w:p>
           <w:p>
@@ -404,7 +709,109 @@
                 <w:szCs w:val="28"/>
                 <w:lang w:val="en-US"/>
               </w:rPr>
-              <w:t>for (int i = input.Length - 1; i &gt;= 0; i--)</w:t>
+              <w:t>for (</w:t>
+            </w:r>
+            <w:proofErr w:type="spellStart"/>
+            <w:r>
+              <w:rPr>
+                <w:rFonts w:ascii="Trebuchet MS" w:hAnsi="Trebuchet MS"/>
+                <w:sz w:val="28"/>
+                <w:szCs w:val="28"/>
+                <w:lang w:val="en-US"/>
+              </w:rPr>
+              <w:t>int</w:t>
+            </w:r>
+            <w:proofErr w:type="spellEnd"/>
+            <w:r>
+              <w:rPr>
+                <w:rFonts w:ascii="Trebuchet MS" w:hAnsi="Trebuchet MS"/>
+                <w:sz w:val="28"/>
+                <w:szCs w:val="28"/>
+                <w:lang w:val="en-US"/>
+              </w:rPr>
+              <w:t xml:space="preserve"> </w:t>
+            </w:r>
+            <w:proofErr w:type="spellStart"/>
+            <w:r>
+              <w:rPr>
+                <w:rFonts w:ascii="Trebuchet MS" w:hAnsi="Trebuchet MS"/>
+                <w:sz w:val="28"/>
+                <w:szCs w:val="28"/>
+                <w:lang w:val="en-US"/>
+              </w:rPr>
+              <w:t>i</w:t>
+            </w:r>
+            <w:proofErr w:type="spellEnd"/>
+            <w:r>
+              <w:rPr>
+                <w:rFonts w:ascii="Trebuchet MS" w:hAnsi="Trebuchet MS"/>
+                <w:sz w:val="28"/>
+                <w:szCs w:val="28"/>
+                <w:lang w:val="en-US"/>
+              </w:rPr>
+              <w:t xml:space="preserve"> = </w:t>
+            </w:r>
+            <w:proofErr w:type="spellStart"/>
+            <w:proofErr w:type="gramStart"/>
+            <w:r>
+              <w:rPr>
+                <w:rFonts w:ascii="Trebuchet MS" w:hAnsi="Trebuchet MS"/>
+                <w:sz w:val="28"/>
+                <w:szCs w:val="28"/>
+                <w:lang w:val="en-US"/>
+              </w:rPr>
+              <w:t>input.Length</w:t>
+            </w:r>
+            <w:proofErr w:type="spellEnd"/>
+            <w:proofErr w:type="gramEnd"/>
+            <w:r>
+              <w:rPr>
+                <w:rFonts w:ascii="Trebuchet MS" w:hAnsi="Trebuchet MS"/>
+                <w:sz w:val="28"/>
+                <w:szCs w:val="28"/>
+                <w:lang w:val="en-US"/>
+              </w:rPr>
+              <w:t xml:space="preserve"> - 1; </w:t>
+            </w:r>
+            <w:proofErr w:type="spellStart"/>
+            <w:r>
+              <w:rPr>
+                <w:rFonts w:ascii="Trebuchet MS" w:hAnsi="Trebuchet MS"/>
+                <w:sz w:val="28"/>
+                <w:szCs w:val="28"/>
+                <w:lang w:val="en-US"/>
+              </w:rPr>
+              <w:t>i</w:t>
+            </w:r>
+            <w:proofErr w:type="spellEnd"/>
+            <w:r>
+              <w:rPr>
+                <w:rFonts w:ascii="Trebuchet MS" w:hAnsi="Trebuchet MS"/>
+                <w:sz w:val="28"/>
+                <w:szCs w:val="28"/>
+                <w:lang w:val="en-US"/>
+              </w:rPr>
+              <w:t xml:space="preserve"> &gt;= 0; </w:t>
+            </w:r>
+            <w:proofErr w:type="spellStart"/>
+            <w:r>
+              <w:rPr>
+                <w:rFonts w:ascii="Trebuchet MS" w:hAnsi="Trebuchet MS"/>
+                <w:sz w:val="28"/>
+                <w:szCs w:val="28"/>
+                <w:lang w:val="en-US"/>
+              </w:rPr>
+              <w:t>i</w:t>
+            </w:r>
+            <w:proofErr w:type="spellEnd"/>
+            <w:r>
+              <w:rPr>
+                <w:rFonts w:ascii="Trebuchet MS" w:hAnsi="Trebuchet MS"/>
+                <w:sz w:val="28"/>
+                <w:szCs w:val="28"/>
+                <w:lang w:val="en-US"/>
+              </w:rPr>
+              <w:t>--)</w:t>
             </w:r>
           </w:p>
           <w:p>
@@ -448,14 +855,47 @@
               </w:rPr>
               <w:t xml:space="preserve">   </w:t>
             </w:r>
-            <w:r>
-              <w:rPr>
-                <w:rFonts w:ascii="Trebuchet MS" w:hAnsi="Trebuchet MS"/>
-                <w:sz w:val="28"/>
-                <w:szCs w:val="28"/>
-                <w:lang w:val="en-US"/>
-              </w:rPr>
-              <w:t>reversed.Append(input[i]);</w:t>
+            <w:proofErr w:type="spellStart"/>
+            <w:proofErr w:type="gramStart"/>
+            <w:r>
+              <w:rPr>
+                <w:rFonts w:ascii="Trebuchet MS" w:hAnsi="Trebuchet MS"/>
+                <w:sz w:val="28"/>
+                <w:szCs w:val="28"/>
+                <w:lang w:val="en-US"/>
+              </w:rPr>
+              <w:t>reversed.Append</w:t>
+            </w:r>
+            <w:proofErr w:type="spellEnd"/>
+            <w:proofErr w:type="gramEnd"/>
+            <w:r>
+              <w:rPr>
+                <w:rFonts w:ascii="Trebuchet MS" w:hAnsi="Trebuchet MS"/>
+                <w:sz w:val="28"/>
+                <w:szCs w:val="28"/>
+                <w:lang w:val="en-US"/>
+              </w:rPr>
+              <w:t>(input[</w:t>
+            </w:r>
+            <w:proofErr w:type="spellStart"/>
+            <w:r>
+              <w:rPr>
+                <w:rFonts w:ascii="Trebuchet MS" w:hAnsi="Trebuchet MS"/>
+                <w:sz w:val="28"/>
+                <w:szCs w:val="28"/>
+                <w:lang w:val="en-US"/>
+              </w:rPr>
+              <w:t>i</w:t>
+            </w:r>
+            <w:proofErr w:type="spellEnd"/>
+            <w:r>
+              <w:rPr>
+                <w:rFonts w:ascii="Trebuchet MS" w:hAnsi="Trebuchet MS"/>
+                <w:sz w:val="28"/>
+                <w:szCs w:val="28"/>
+                <w:lang w:val="en-US"/>
+              </w:rPr>
+              <w:t>]);</w:t>
             </w:r>
           </w:p>
           <w:p>
@@ -513,16 +953,36 @@
               </w:rPr>
               <w:t xml:space="preserve">   </w:t>
             </w:r>
-            <w:bookmarkStart w:id="0" w:name="_GoBack"/>
-            <w:bookmarkEnd w:id="0"/>
-            <w:r>
-              <w:rPr>
-                <w:rFonts w:ascii="Trebuchet MS" w:hAnsi="Trebuchet MS"/>
-                <w:sz w:val="28"/>
-                <w:szCs w:val="28"/>
-                <w:lang w:val="en-US"/>
-              </w:rPr>
-              <w:t>return reversed.ToString();</w:t>
+            <w:r>
+              <w:rPr>
+                <w:rFonts w:ascii="Trebuchet MS" w:hAnsi="Trebuchet MS"/>
+                <w:sz w:val="28"/>
+                <w:szCs w:val="28"/>
+                <w:lang w:val="en-US"/>
+              </w:rPr>
+              <w:t xml:space="preserve">return </w:t>
+            </w:r>
+            <w:proofErr w:type="spellStart"/>
+            <w:proofErr w:type="gramStart"/>
+            <w:r>
+              <w:rPr>
+                <w:rFonts w:ascii="Trebuchet MS" w:hAnsi="Trebuchet MS"/>
+                <w:sz w:val="28"/>
+                <w:szCs w:val="28"/>
+                <w:lang w:val="en-US"/>
+              </w:rPr>
+              <w:t>reversed.ToString</w:t>
+            </w:r>
+            <w:proofErr w:type="spellEnd"/>
+            <w:proofErr w:type="gramEnd"/>
+            <w:r>
+              <w:rPr>
+                <w:rFonts w:ascii="Trebuchet MS" w:hAnsi="Trebuchet MS"/>
+                <w:sz w:val="28"/>
+                <w:szCs w:val="28"/>
+                <w:lang w:val="en-US"/>
+              </w:rPr>
+              <w:t>();</w:t>
             </w:r>
           </w:p>
           <w:p>

</xml_diff>

<commit_message>
MidExam 03 & 04
</commit_message>
<xml_diff>
--- a/zCoolStuff/cool stuff.docx
+++ b/zCoolStuff/cool stuff.docx
@@ -404,8 +404,6 @@
               </w:rPr>
               <w:t>check if a char is a vowel &gt;&gt;</w:t>
             </w:r>
-            <w:bookmarkStart w:id="0" w:name="_GoBack"/>
-            <w:bookmarkEnd w:id="0"/>
           </w:p>
         </w:tc>
         <w:tc>
@@ -1023,6 +1021,15 @@
                 <w:lang w:val="en-US"/>
               </w:rPr>
             </w:pPr>
+            <w:r>
+              <w:rPr>
+                <w:rFonts w:ascii="Trebuchet MS" w:hAnsi="Trebuchet MS"/>
+                <w:sz w:val="28"/>
+                <w:szCs w:val="28"/>
+                <w:lang w:val="en-US"/>
+              </w:rPr>
+              <w:t>snippet template</w:t>
+            </w:r>
           </w:p>
         </w:tc>
         <w:tc>
@@ -1123,6 +1130,580 @@
           <w:lang w:val="en-US"/>
         </w:rPr>
       </w:pPr>
+    </w:p>
+    <w:p>
+      <w:pPr>
+        <w:pStyle w:val="ListParagraph"/>
+        <w:numPr>
+          <w:ilvl w:val="0"/>
+          <w:numId w:val="4"/>
+        </w:numPr>
+        <w:rPr>
+          <w:rFonts w:ascii="Trebuchet MS" w:hAnsi="Trebuchet MS"/>
+          <w:sz w:val="28"/>
+          <w:szCs w:val="28"/>
+          <w:lang w:val="en-US"/>
+        </w:rPr>
+      </w:pPr>
+      <w:r>
+        <w:rPr>
+          <w:rFonts w:ascii="Trebuchet MS" w:hAnsi="Trebuchet MS"/>
+          <w:sz w:val="28"/>
+          <w:szCs w:val="28"/>
+          <w:lang w:val="en-US"/>
+        </w:rPr>
+        <w:t>Snipping template:</w:t>
+      </w:r>
+    </w:p>
+    <w:p>
+      <w:pPr>
+        <w:pStyle w:val="ListParagraph"/>
+        <w:ind w:left="360"/>
+        <w:rPr>
+          <w:rFonts w:ascii="Trebuchet MS" w:hAnsi="Trebuchet MS"/>
+          <w:sz w:val="28"/>
+          <w:szCs w:val="28"/>
+          <w:lang w:val="en-US"/>
+        </w:rPr>
+      </w:pPr>
+      <w:bookmarkStart w:id="0" w:name="OLE_LINK1"/>
+      <w:bookmarkStart w:id="1" w:name="OLE_LINK2"/>
+      <w:bookmarkStart w:id="2" w:name="OLE_LINK3"/>
+      <w:bookmarkStart w:id="3" w:name="_GoBack"/>
+      <w:proofErr w:type="gramStart"/>
+      <w:r>
+        <w:rPr>
+          <w:rFonts w:ascii="Trebuchet MS" w:hAnsi="Trebuchet MS"/>
+          <w:sz w:val="28"/>
+          <w:szCs w:val="28"/>
+          <w:lang w:val="en-US"/>
+        </w:rPr>
+        <w:t>&lt;?xml</w:t>
+      </w:r>
+      <w:proofErr w:type="gramEnd"/>
+      <w:r>
+        <w:rPr>
+          <w:rFonts w:ascii="Trebuchet MS" w:hAnsi="Trebuchet MS"/>
+          <w:sz w:val="28"/>
+          <w:szCs w:val="28"/>
+          <w:lang w:val="en-US"/>
+        </w:rPr>
+        <w:t xml:space="preserve"> version="1.0" encoding="utf-8"?&gt;</w:t>
+      </w:r>
+    </w:p>
+    <w:p>
+      <w:pPr>
+        <w:pStyle w:val="ListParagraph"/>
+        <w:ind w:left="360"/>
+        <w:rPr>
+          <w:rFonts w:ascii="Trebuchet MS" w:hAnsi="Trebuchet MS"/>
+          <w:sz w:val="28"/>
+          <w:szCs w:val="28"/>
+          <w:lang w:val="en-US"/>
+        </w:rPr>
+      </w:pPr>
+      <w:r>
+        <w:rPr>
+          <w:rFonts w:ascii="Trebuchet MS" w:hAnsi="Trebuchet MS"/>
+          <w:sz w:val="28"/>
+          <w:szCs w:val="28"/>
+          <w:lang w:val="en-US"/>
+        </w:rPr>
+        <w:t>&lt;</w:t>
+      </w:r>
+      <w:proofErr w:type="spellStart"/>
+      <w:r>
+        <w:rPr>
+          <w:rFonts w:ascii="Trebuchet MS" w:hAnsi="Trebuchet MS"/>
+          <w:sz w:val="28"/>
+          <w:szCs w:val="28"/>
+          <w:lang w:val="en-US"/>
+        </w:rPr>
+        <w:t>CodeSnippets</w:t>
+      </w:r>
+      <w:proofErr w:type="spellEnd"/>
+      <w:r>
+        <w:rPr>
+          <w:rFonts w:ascii="Trebuchet MS" w:hAnsi="Trebuchet MS"/>
+          <w:sz w:val="28"/>
+          <w:szCs w:val="28"/>
+          <w:lang w:val="en-US"/>
+        </w:rPr>
+        <w:t xml:space="preserve"> xmlns="http://schemas.microsoft.com/VisualStudio/2005/CodeSnippet"&gt;</w:t>
+      </w:r>
+    </w:p>
+    <w:p>
+      <w:pPr>
+        <w:pStyle w:val="ListParagraph"/>
+        <w:ind w:left="360"/>
+        <w:rPr>
+          <w:rFonts w:ascii="Trebuchet MS" w:hAnsi="Trebuchet MS"/>
+          <w:sz w:val="28"/>
+          <w:szCs w:val="28"/>
+          <w:lang w:val="en-US"/>
+        </w:rPr>
+      </w:pPr>
+      <w:r>
+        <w:rPr>
+          <w:rFonts w:ascii="Trebuchet MS" w:hAnsi="Trebuchet MS"/>
+          <w:sz w:val="28"/>
+          <w:szCs w:val="28"/>
+          <w:lang w:val="en-US"/>
+        </w:rPr>
+        <w:t xml:space="preserve">    &lt;</w:t>
+      </w:r>
+      <w:proofErr w:type="spellStart"/>
+      <w:r>
+        <w:rPr>
+          <w:rFonts w:ascii="Trebuchet MS" w:hAnsi="Trebuchet MS"/>
+          <w:sz w:val="28"/>
+          <w:szCs w:val="28"/>
+          <w:lang w:val="en-US"/>
+        </w:rPr>
+        <w:t>CodeSnippet</w:t>
+      </w:r>
+      <w:proofErr w:type="spellEnd"/>
+      <w:r>
+        <w:rPr>
+          <w:rFonts w:ascii="Trebuchet MS" w:hAnsi="Trebuchet MS"/>
+          <w:sz w:val="28"/>
+          <w:szCs w:val="28"/>
+          <w:lang w:val="en-US"/>
+        </w:rPr>
+        <w:t xml:space="preserve"> Format="1.0.0"&gt;</w:t>
+      </w:r>
+    </w:p>
+    <w:p>
+      <w:pPr>
+        <w:pStyle w:val="ListParagraph"/>
+        <w:ind w:left="360"/>
+        <w:rPr>
+          <w:rFonts w:ascii="Trebuchet MS" w:hAnsi="Trebuchet MS"/>
+          <w:sz w:val="28"/>
+          <w:szCs w:val="28"/>
+          <w:lang w:val="en-US"/>
+        </w:rPr>
+      </w:pPr>
+      <w:r>
+        <w:rPr>
+          <w:rFonts w:ascii="Trebuchet MS" w:hAnsi="Trebuchet MS"/>
+          <w:sz w:val="28"/>
+          <w:szCs w:val="28"/>
+          <w:lang w:val="en-US"/>
+        </w:rPr>
+        <w:t xml:space="preserve">        &lt;Header&gt;</w:t>
+      </w:r>
+    </w:p>
+    <w:p>
+      <w:pPr>
+        <w:pStyle w:val="ListParagraph"/>
+        <w:ind w:left="360"/>
+        <w:rPr>
+          <w:rFonts w:ascii="Trebuchet MS" w:hAnsi="Trebuchet MS"/>
+          <w:sz w:val="28"/>
+          <w:szCs w:val="28"/>
+          <w:lang w:val="en-US"/>
+        </w:rPr>
+      </w:pPr>
+      <w:r>
+        <w:rPr>
+          <w:rFonts w:ascii="Trebuchet MS" w:hAnsi="Trebuchet MS"/>
+          <w:sz w:val="28"/>
+          <w:szCs w:val="28"/>
+          <w:lang w:val="en-US"/>
+        </w:rPr>
+        <w:t xml:space="preserve">            &lt;Title&gt;&lt;/Title&gt;</w:t>
+      </w:r>
+    </w:p>
+    <w:p>
+      <w:pPr>
+        <w:pStyle w:val="ListParagraph"/>
+        <w:ind w:left="360"/>
+        <w:rPr>
+          <w:rFonts w:ascii="Trebuchet MS" w:hAnsi="Trebuchet MS"/>
+          <w:sz w:val="28"/>
+          <w:szCs w:val="28"/>
+          <w:lang w:val="en-US"/>
+        </w:rPr>
+      </w:pPr>
+      <w:r>
+        <w:rPr>
+          <w:rFonts w:ascii="Trebuchet MS" w:hAnsi="Trebuchet MS"/>
+          <w:sz w:val="28"/>
+          <w:szCs w:val="28"/>
+          <w:lang w:val="en-US"/>
+        </w:rPr>
+        <w:tab/>
+      </w:r>
+      <w:r>
+        <w:rPr>
+          <w:rFonts w:ascii="Trebuchet MS" w:hAnsi="Trebuchet MS"/>
+          <w:sz w:val="28"/>
+          <w:szCs w:val="28"/>
+          <w:lang w:val="en-US"/>
+        </w:rPr>
+        <w:tab/>
+      </w:r>
+      <w:r>
+        <w:rPr>
+          <w:rFonts w:ascii="Trebuchet MS" w:hAnsi="Trebuchet MS"/>
+          <w:sz w:val="28"/>
+          <w:szCs w:val="28"/>
+          <w:lang w:val="en-US"/>
+        </w:rPr>
+        <w:tab/>
+        <w:t>&lt;Author&gt;</w:t>
+      </w:r>
+      <w:r>
+        <w:rPr>
+          <w:rFonts w:ascii="Trebuchet MS" w:hAnsi="Trebuchet MS"/>
+          <w:sz w:val="28"/>
+          <w:szCs w:val="28"/>
+          <w:lang w:val="en-US"/>
+        </w:rPr>
+        <w:t>Myself</w:t>
+      </w:r>
+      <w:r>
+        <w:rPr>
+          <w:rFonts w:ascii="Trebuchet MS" w:hAnsi="Trebuchet MS"/>
+          <w:sz w:val="28"/>
+          <w:szCs w:val="28"/>
+          <w:lang w:val="en-US"/>
+        </w:rPr>
+        <w:t>&lt;/Author&gt;</w:t>
+      </w:r>
+    </w:p>
+    <w:p>
+      <w:pPr>
+        <w:pStyle w:val="ListParagraph"/>
+        <w:ind w:left="360"/>
+        <w:rPr>
+          <w:rFonts w:ascii="Trebuchet MS" w:hAnsi="Trebuchet MS"/>
+          <w:sz w:val="28"/>
+          <w:szCs w:val="28"/>
+          <w:lang w:val="en-US"/>
+        </w:rPr>
+      </w:pPr>
+      <w:r>
+        <w:rPr>
+          <w:rFonts w:ascii="Trebuchet MS" w:hAnsi="Trebuchet MS"/>
+          <w:sz w:val="28"/>
+          <w:szCs w:val="28"/>
+          <w:lang w:val="en-US"/>
+        </w:rPr>
+        <w:tab/>
+      </w:r>
+      <w:r>
+        <w:rPr>
+          <w:rFonts w:ascii="Trebuchet MS" w:hAnsi="Trebuchet MS"/>
+          <w:sz w:val="28"/>
+          <w:szCs w:val="28"/>
+          <w:lang w:val="en-US"/>
+        </w:rPr>
+        <w:tab/>
+      </w:r>
+      <w:r>
+        <w:rPr>
+          <w:rFonts w:ascii="Trebuchet MS" w:hAnsi="Trebuchet MS"/>
+          <w:sz w:val="28"/>
+          <w:szCs w:val="28"/>
+          <w:lang w:val="en-US"/>
+        </w:rPr>
+        <w:tab/>
+        <w:t>&lt;Description&gt;&lt;/Description&gt;</w:t>
+      </w:r>
+    </w:p>
+    <w:p>
+      <w:pPr>
+        <w:pStyle w:val="ListParagraph"/>
+        <w:ind w:left="360"/>
+        <w:rPr>
+          <w:rFonts w:ascii="Trebuchet MS" w:hAnsi="Trebuchet MS"/>
+          <w:sz w:val="28"/>
+          <w:szCs w:val="28"/>
+          <w:lang w:val="en-US"/>
+        </w:rPr>
+      </w:pPr>
+      <w:r>
+        <w:rPr>
+          <w:rFonts w:ascii="Trebuchet MS" w:hAnsi="Trebuchet MS"/>
+          <w:sz w:val="28"/>
+          <w:szCs w:val="28"/>
+          <w:lang w:val="en-US"/>
+        </w:rPr>
+        <w:tab/>
+      </w:r>
+      <w:r>
+        <w:rPr>
+          <w:rFonts w:ascii="Trebuchet MS" w:hAnsi="Trebuchet MS"/>
+          <w:sz w:val="28"/>
+          <w:szCs w:val="28"/>
+          <w:lang w:val="en-US"/>
+        </w:rPr>
+        <w:tab/>
+      </w:r>
+      <w:r>
+        <w:rPr>
+          <w:rFonts w:ascii="Trebuchet MS" w:hAnsi="Trebuchet MS"/>
+          <w:sz w:val="28"/>
+          <w:szCs w:val="28"/>
+          <w:lang w:val="en-US"/>
+        </w:rPr>
+        <w:tab/>
+        <w:t>&lt;Shortcut&gt;&lt;/Shortcut&gt;</w:t>
+      </w:r>
+    </w:p>
+    <w:p>
+      <w:pPr>
+        <w:pStyle w:val="ListParagraph"/>
+        <w:ind w:left="360"/>
+        <w:rPr>
+          <w:rFonts w:ascii="Trebuchet MS" w:hAnsi="Trebuchet MS"/>
+          <w:sz w:val="28"/>
+          <w:szCs w:val="28"/>
+          <w:lang w:val="en-US"/>
+        </w:rPr>
+      </w:pPr>
+      <w:r>
+        <w:rPr>
+          <w:rFonts w:ascii="Trebuchet MS" w:hAnsi="Trebuchet MS"/>
+          <w:sz w:val="28"/>
+          <w:szCs w:val="28"/>
+          <w:lang w:val="en-US"/>
+        </w:rPr>
+        <w:t xml:space="preserve">        &lt;/Header&gt;</w:t>
+      </w:r>
+    </w:p>
+    <w:p>
+      <w:pPr>
+        <w:pStyle w:val="ListParagraph"/>
+        <w:ind w:left="360"/>
+        <w:rPr>
+          <w:rFonts w:ascii="Trebuchet MS" w:hAnsi="Trebuchet MS"/>
+          <w:sz w:val="28"/>
+          <w:szCs w:val="28"/>
+          <w:lang w:val="en-US"/>
+        </w:rPr>
+      </w:pPr>
+      <w:r>
+        <w:rPr>
+          <w:rFonts w:ascii="Trebuchet MS" w:hAnsi="Trebuchet MS"/>
+          <w:sz w:val="28"/>
+          <w:szCs w:val="28"/>
+          <w:lang w:val="en-US"/>
+        </w:rPr>
+        <w:t xml:space="preserve">        &lt;Snippet&gt;</w:t>
+      </w:r>
+    </w:p>
+    <w:p>
+      <w:pPr>
+        <w:pStyle w:val="ListParagraph"/>
+        <w:ind w:left="360"/>
+        <w:rPr>
+          <w:rFonts w:ascii="Trebuchet MS" w:hAnsi="Trebuchet MS"/>
+          <w:sz w:val="28"/>
+          <w:szCs w:val="28"/>
+          <w:lang w:val="en-US"/>
+        </w:rPr>
+      </w:pPr>
+      <w:r>
+        <w:rPr>
+          <w:rFonts w:ascii="Trebuchet MS" w:hAnsi="Trebuchet MS"/>
+          <w:sz w:val="28"/>
+          <w:szCs w:val="28"/>
+          <w:lang w:val="en-US"/>
+        </w:rPr>
+        <w:t xml:space="preserve">            &lt;Code Language="</w:t>
+      </w:r>
+      <w:proofErr w:type="spellStart"/>
+      <w:r>
+        <w:rPr>
+          <w:rFonts w:ascii="Trebuchet MS" w:hAnsi="Trebuchet MS"/>
+          <w:sz w:val="28"/>
+          <w:szCs w:val="28"/>
+          <w:lang w:val="en-US"/>
+        </w:rPr>
+        <w:t>CSharp</w:t>
+      </w:r>
+      <w:proofErr w:type="spellEnd"/>
+      <w:r>
+        <w:rPr>
+          <w:rFonts w:ascii="Trebuchet MS" w:hAnsi="Trebuchet MS"/>
+          <w:sz w:val="28"/>
+          <w:szCs w:val="28"/>
+          <w:lang w:val="en-US"/>
+        </w:rPr>
+        <w:t>"&gt;</w:t>
+      </w:r>
+    </w:p>
+    <w:p>
+      <w:pPr>
+        <w:pStyle w:val="ListParagraph"/>
+        <w:ind w:left="360"/>
+        <w:rPr>
+          <w:rFonts w:ascii="Trebuchet MS" w:hAnsi="Trebuchet MS"/>
+          <w:sz w:val="28"/>
+          <w:szCs w:val="28"/>
+          <w:lang w:val="en-US"/>
+        </w:rPr>
+      </w:pPr>
+      <w:r>
+        <w:rPr>
+          <w:rFonts w:ascii="Trebuchet MS" w:hAnsi="Trebuchet MS"/>
+          <w:sz w:val="28"/>
+          <w:szCs w:val="28"/>
+          <w:lang w:val="en-US"/>
+        </w:rPr>
+        <w:t xml:space="preserve">                </w:t>
+      </w:r>
+      <w:proofErr w:type="gramStart"/>
+      <w:r>
+        <w:rPr>
+          <w:rFonts w:ascii="Trebuchet MS" w:hAnsi="Trebuchet MS"/>
+          <w:sz w:val="28"/>
+          <w:szCs w:val="28"/>
+          <w:lang w:val="en-US"/>
+        </w:rPr>
+        <w:t>&lt;![</w:t>
+      </w:r>
+      <w:proofErr w:type="gramEnd"/>
+      <w:r>
+        <w:rPr>
+          <w:rFonts w:ascii="Trebuchet MS" w:hAnsi="Trebuchet MS"/>
+          <w:sz w:val="28"/>
+          <w:szCs w:val="28"/>
+          <w:lang w:val="en-US"/>
+        </w:rPr>
+        <w:t>CDATA[]]&gt;</w:t>
+      </w:r>
+    </w:p>
+    <w:p>
+      <w:pPr>
+        <w:pStyle w:val="ListParagraph"/>
+        <w:ind w:left="360"/>
+        <w:rPr>
+          <w:rFonts w:ascii="Trebuchet MS" w:hAnsi="Trebuchet MS"/>
+          <w:sz w:val="28"/>
+          <w:szCs w:val="28"/>
+          <w:lang w:val="en-US"/>
+        </w:rPr>
+      </w:pPr>
+      <w:r>
+        <w:rPr>
+          <w:rFonts w:ascii="Trebuchet MS" w:hAnsi="Trebuchet MS"/>
+          <w:sz w:val="28"/>
+          <w:szCs w:val="28"/>
+          <w:lang w:val="en-US"/>
+        </w:rPr>
+        <w:t xml:space="preserve">            &lt;/Code&gt;</w:t>
+      </w:r>
+    </w:p>
+    <w:p>
+      <w:pPr>
+        <w:pStyle w:val="ListParagraph"/>
+        <w:ind w:left="360"/>
+        <w:rPr>
+          <w:rFonts w:ascii="Trebuchet MS" w:hAnsi="Trebuchet MS"/>
+          <w:sz w:val="28"/>
+          <w:szCs w:val="28"/>
+          <w:lang w:val="en-US"/>
+        </w:rPr>
+      </w:pPr>
+      <w:r>
+        <w:rPr>
+          <w:rFonts w:ascii="Trebuchet MS" w:hAnsi="Trebuchet MS"/>
+          <w:sz w:val="28"/>
+          <w:szCs w:val="28"/>
+          <w:lang w:val="en-US"/>
+        </w:rPr>
+        <w:t xml:space="preserve">        &lt;/Snippet&gt;</w:t>
+      </w:r>
+    </w:p>
+    <w:p>
+      <w:pPr>
+        <w:pStyle w:val="ListParagraph"/>
+        <w:ind w:left="360"/>
+        <w:rPr>
+          <w:rFonts w:ascii="Trebuchet MS" w:hAnsi="Trebuchet MS"/>
+          <w:sz w:val="28"/>
+          <w:szCs w:val="28"/>
+          <w:lang w:val="en-US"/>
+        </w:rPr>
+      </w:pPr>
+      <w:r>
+        <w:rPr>
+          <w:rFonts w:ascii="Trebuchet MS" w:hAnsi="Trebuchet MS"/>
+          <w:sz w:val="28"/>
+          <w:szCs w:val="28"/>
+          <w:lang w:val="en-US"/>
+        </w:rPr>
+        <w:t xml:space="preserve">    &lt;/</w:t>
+      </w:r>
+      <w:proofErr w:type="spellStart"/>
+      <w:r>
+        <w:rPr>
+          <w:rFonts w:ascii="Trebuchet MS" w:hAnsi="Trebuchet MS"/>
+          <w:sz w:val="28"/>
+          <w:szCs w:val="28"/>
+          <w:lang w:val="en-US"/>
+        </w:rPr>
+        <w:t>CodeSnippet</w:t>
+      </w:r>
+      <w:proofErr w:type="spellEnd"/>
+      <w:r>
+        <w:rPr>
+          <w:rFonts w:ascii="Trebuchet MS" w:hAnsi="Trebuchet MS"/>
+          <w:sz w:val="28"/>
+          <w:szCs w:val="28"/>
+          <w:lang w:val="en-US"/>
+        </w:rPr>
+        <w:t>&gt;</w:t>
+      </w:r>
+    </w:p>
+    <w:p>
+      <w:pPr>
+        <w:pStyle w:val="ListParagraph"/>
+        <w:ind w:left="360"/>
+        <w:rPr>
+          <w:rFonts w:ascii="Trebuchet MS" w:hAnsi="Trebuchet MS"/>
+          <w:sz w:val="28"/>
+          <w:szCs w:val="28"/>
+          <w:lang w:val="en-US"/>
+        </w:rPr>
+      </w:pPr>
+      <w:r>
+        <w:rPr>
+          <w:rFonts w:ascii="Trebuchet MS" w:hAnsi="Trebuchet MS"/>
+          <w:sz w:val="28"/>
+          <w:szCs w:val="28"/>
+          <w:lang w:val="en-US"/>
+        </w:rPr>
+        <w:t>&lt;/</w:t>
+      </w:r>
+      <w:proofErr w:type="spellStart"/>
+      <w:r>
+        <w:rPr>
+          <w:rFonts w:ascii="Trebuchet MS" w:hAnsi="Trebuchet MS"/>
+          <w:sz w:val="28"/>
+          <w:szCs w:val="28"/>
+          <w:lang w:val="en-US"/>
+        </w:rPr>
+        <w:t>CodeSnippets</w:t>
+      </w:r>
+      <w:proofErr w:type="spellEnd"/>
+      <w:r>
+        <w:rPr>
+          <w:rFonts w:ascii="Trebuchet MS" w:hAnsi="Trebuchet MS"/>
+          <w:sz w:val="28"/>
+          <w:szCs w:val="28"/>
+          <w:lang w:val="en-US"/>
+        </w:rPr>
+        <w:t>&gt;</w:t>
+      </w:r>
+      <w:bookmarkEnd w:id="0"/>
+      <w:bookmarkEnd w:id="1"/>
+      <w:bookmarkEnd w:id="2"/>
+      <w:bookmarkEnd w:id="3"/>
     </w:p>
     <w:sectPr>
       <w:pgSz w:w="11906" w:h="16838"/>
@@ -1311,11 +1892,192 @@
       </w:pPr>
     </w:lvl>
   </w:abstractNum>
+  <w:abstractNum w:abstractNumId="2" w15:restartNumberingAfterBreak="0">
+    <w:nsid w:val="68A249BD"/>
+    <w:multiLevelType w:val="hybridMultilevel"/>
+    <w:tmpl w:val="442E1182"/>
+    <w:lvl w:ilvl="0" w:tplc="0402000F">
+      <w:start w:val="1"/>
+      <w:numFmt w:val="decimal"/>
+      <w:lvlText w:val="%1."/>
+      <w:lvlJc w:val="left"/>
+      <w:pPr>
+        <w:ind w:left="1080" w:hanging="360"/>
+      </w:pPr>
+    </w:lvl>
+    <w:lvl w:ilvl="1" w:tplc="04020019" w:tentative="1">
+      <w:start w:val="1"/>
+      <w:numFmt w:val="lowerLetter"/>
+      <w:lvlText w:val="%2."/>
+      <w:lvlJc w:val="left"/>
+      <w:pPr>
+        <w:ind w:left="1800" w:hanging="360"/>
+      </w:pPr>
+    </w:lvl>
+    <w:lvl w:ilvl="2" w:tplc="0402001B" w:tentative="1">
+      <w:start w:val="1"/>
+      <w:numFmt w:val="lowerRoman"/>
+      <w:lvlText w:val="%3."/>
+      <w:lvlJc w:val="right"/>
+      <w:pPr>
+        <w:ind w:left="2520" w:hanging="180"/>
+      </w:pPr>
+    </w:lvl>
+    <w:lvl w:ilvl="3" w:tplc="0402000F" w:tentative="1">
+      <w:start w:val="1"/>
+      <w:numFmt w:val="decimal"/>
+      <w:lvlText w:val="%4."/>
+      <w:lvlJc w:val="left"/>
+      <w:pPr>
+        <w:ind w:left="3240" w:hanging="360"/>
+      </w:pPr>
+    </w:lvl>
+    <w:lvl w:ilvl="4" w:tplc="04020019" w:tentative="1">
+      <w:start w:val="1"/>
+      <w:numFmt w:val="lowerLetter"/>
+      <w:lvlText w:val="%5."/>
+      <w:lvlJc w:val="left"/>
+      <w:pPr>
+        <w:ind w:left="3960" w:hanging="360"/>
+      </w:pPr>
+    </w:lvl>
+    <w:lvl w:ilvl="5" w:tplc="0402001B" w:tentative="1">
+      <w:start w:val="1"/>
+      <w:numFmt w:val="lowerRoman"/>
+      <w:lvlText w:val="%6."/>
+      <w:lvlJc w:val="right"/>
+      <w:pPr>
+        <w:ind w:left="4680" w:hanging="180"/>
+      </w:pPr>
+    </w:lvl>
+    <w:lvl w:ilvl="6" w:tplc="0402000F" w:tentative="1">
+      <w:start w:val="1"/>
+      <w:numFmt w:val="decimal"/>
+      <w:lvlText w:val="%7."/>
+      <w:lvlJc w:val="left"/>
+      <w:pPr>
+        <w:ind w:left="5400" w:hanging="360"/>
+      </w:pPr>
+    </w:lvl>
+    <w:lvl w:ilvl="7" w:tplc="04020019" w:tentative="1">
+      <w:start w:val="1"/>
+      <w:numFmt w:val="lowerLetter"/>
+      <w:lvlText w:val="%8."/>
+      <w:lvlJc w:val="left"/>
+      <w:pPr>
+        <w:ind w:left="6120" w:hanging="360"/>
+      </w:pPr>
+    </w:lvl>
+    <w:lvl w:ilvl="8" w:tplc="0402001B" w:tentative="1">
+      <w:start w:val="1"/>
+      <w:numFmt w:val="lowerRoman"/>
+      <w:lvlText w:val="%9."/>
+      <w:lvlJc w:val="right"/>
+      <w:pPr>
+        <w:ind w:left="6840" w:hanging="180"/>
+      </w:pPr>
+    </w:lvl>
+  </w:abstractNum>
+  <w:abstractNum w:abstractNumId="3" w15:restartNumberingAfterBreak="0">
+    <w:nsid w:val="7E222443"/>
+    <w:multiLevelType w:val="hybridMultilevel"/>
+    <w:tmpl w:val="B82CF01E"/>
+    <w:lvl w:ilvl="0" w:tplc="0402000F">
+      <w:start w:val="1"/>
+      <w:numFmt w:val="decimal"/>
+      <w:lvlText w:val="%1."/>
+      <w:lvlJc w:val="left"/>
+      <w:pPr>
+        <w:ind w:left="720" w:hanging="360"/>
+      </w:pPr>
+      <w:rPr>
+        <w:rFonts w:hint="default"/>
+      </w:rPr>
+    </w:lvl>
+    <w:lvl w:ilvl="1" w:tplc="04020019" w:tentative="1">
+      <w:start w:val="1"/>
+      <w:numFmt w:val="lowerLetter"/>
+      <w:lvlText w:val="%2."/>
+      <w:lvlJc w:val="left"/>
+      <w:pPr>
+        <w:ind w:left="1440" w:hanging="360"/>
+      </w:pPr>
+    </w:lvl>
+    <w:lvl w:ilvl="2" w:tplc="0402001B" w:tentative="1">
+      <w:start w:val="1"/>
+      <w:numFmt w:val="lowerRoman"/>
+      <w:lvlText w:val="%3."/>
+      <w:lvlJc w:val="right"/>
+      <w:pPr>
+        <w:ind w:left="2160" w:hanging="180"/>
+      </w:pPr>
+    </w:lvl>
+    <w:lvl w:ilvl="3" w:tplc="0402000F" w:tentative="1">
+      <w:start w:val="1"/>
+      <w:numFmt w:val="decimal"/>
+      <w:lvlText w:val="%4."/>
+      <w:lvlJc w:val="left"/>
+      <w:pPr>
+        <w:ind w:left="2880" w:hanging="360"/>
+      </w:pPr>
+    </w:lvl>
+    <w:lvl w:ilvl="4" w:tplc="04020019" w:tentative="1">
+      <w:start w:val="1"/>
+      <w:numFmt w:val="lowerLetter"/>
+      <w:lvlText w:val="%5."/>
+      <w:lvlJc w:val="left"/>
+      <w:pPr>
+        <w:ind w:left="3600" w:hanging="360"/>
+      </w:pPr>
+    </w:lvl>
+    <w:lvl w:ilvl="5" w:tplc="0402001B" w:tentative="1">
+      <w:start w:val="1"/>
+      <w:numFmt w:val="lowerRoman"/>
+      <w:lvlText w:val="%6."/>
+      <w:lvlJc w:val="right"/>
+      <w:pPr>
+        <w:ind w:left="4320" w:hanging="180"/>
+      </w:pPr>
+    </w:lvl>
+    <w:lvl w:ilvl="6" w:tplc="0402000F" w:tentative="1">
+      <w:start w:val="1"/>
+      <w:numFmt w:val="decimal"/>
+      <w:lvlText w:val="%7."/>
+      <w:lvlJc w:val="left"/>
+      <w:pPr>
+        <w:ind w:left="5040" w:hanging="360"/>
+      </w:pPr>
+    </w:lvl>
+    <w:lvl w:ilvl="7" w:tplc="04020019" w:tentative="1">
+      <w:start w:val="1"/>
+      <w:numFmt w:val="lowerLetter"/>
+      <w:lvlText w:val="%8."/>
+      <w:lvlJc w:val="left"/>
+      <w:pPr>
+        <w:ind w:left="5760" w:hanging="360"/>
+      </w:pPr>
+    </w:lvl>
+    <w:lvl w:ilvl="8" w:tplc="0402001B" w:tentative="1">
+      <w:start w:val="1"/>
+      <w:numFmt w:val="lowerRoman"/>
+      <w:lvlText w:val="%9."/>
+      <w:lvlJc w:val="right"/>
+      <w:pPr>
+        <w:ind w:left="6480" w:hanging="180"/>
+      </w:pPr>
+    </w:lvl>
+  </w:abstractNum>
   <w:num w:numId="1">
     <w:abstractNumId w:val="1"/>
   </w:num>
   <w:num w:numId="2">
     <w:abstractNumId w:val="0"/>
+  </w:num>
+  <w:num w:numId="3">
+    <w:abstractNumId w:val="2"/>
+  </w:num>
+  <w:num w:numId="4">
+    <w:abstractNumId w:val="3"/>
   </w:num>
 </w:numbering>
 </file>

</xml_diff>

<commit_message>
Mid Exam 05 & 06; Edit 04
</commit_message>
<xml_diff>
--- a/zCoolStuff/cool stuff.docx
+++ b/zCoolStuff/cool stuff.docx
@@ -10,8 +10,8 @@
         <w:tblLook w:val="04A0" w:firstRow="1" w:lastRow="0" w:firstColumn="1" w:lastColumn="0" w:noHBand="0" w:noVBand="1"/>
       </w:tblPr>
       <w:tblGrid>
-        <w:gridCol w:w="4815"/>
-        <w:gridCol w:w="4994"/>
+        <w:gridCol w:w="4106"/>
+        <w:gridCol w:w="5703"/>
       </w:tblGrid>
       <w:tr>
         <w:trPr>
@@ -19,7 +19,7 @@
         </w:trPr>
         <w:tc>
           <w:tcPr>
-            <w:tcW w:w="4815" w:type="dxa"/>
+            <w:tcW w:w="4106" w:type="dxa"/>
           </w:tcPr>
           <w:p>
             <w:pPr>
@@ -48,13 +48,13 @@
                 <w:szCs w:val="28"/>
                 <w:lang w:val="en-US"/>
               </w:rPr>
-              <w:t>har is a number &gt;&gt;</w:t>
+              <w:t>har is a number</w:t>
             </w:r>
           </w:p>
         </w:tc>
         <w:tc>
           <w:tcPr>
-            <w:tcW w:w="4994" w:type="dxa"/>
+            <w:tcW w:w="5703" w:type="dxa"/>
           </w:tcPr>
           <w:p>
             <w:pPr>
@@ -65,7 +65,6 @@
                 <w:lang w:val="en-US"/>
               </w:rPr>
             </w:pPr>
-            <w:proofErr w:type="spellStart"/>
             <w:r>
               <w:rPr>
                 <w:rFonts w:ascii="Trebuchet MS" w:hAnsi="Trebuchet MS"/>
@@ -74,18 +73,7 @@
                 <w:highlight w:val="yellow"/>
                 <w:lang w:val="en-US"/>
               </w:rPr>
-              <w:t>Char.IsNumber</w:t>
-            </w:r>
-            <w:proofErr w:type="spellEnd"/>
-            <w:r>
-              <w:rPr>
-                <w:rFonts w:ascii="Trebuchet MS" w:hAnsi="Trebuchet MS"/>
-                <w:sz w:val="28"/>
-                <w:szCs w:val="28"/>
-                <w:highlight w:val="yellow"/>
-                <w:lang w:val="en-US"/>
-              </w:rPr>
-              <w:t>(char name)</w:t>
+              <w:t>Char.IsNumber(char name)</w:t>
             </w:r>
             <w:r>
               <w:rPr>
@@ -105,7 +93,7 @@
         </w:trPr>
         <w:tc>
           <w:tcPr>
-            <w:tcW w:w="4815" w:type="dxa"/>
+            <w:tcW w:w="4106" w:type="dxa"/>
           </w:tcPr>
           <w:p>
             <w:pPr>
@@ -134,13 +122,13 @@
                 <w:szCs w:val="28"/>
                 <w:lang w:val="en-US"/>
               </w:rPr>
-              <w:t>har is a letter &gt;&gt;</w:t>
+              <w:t>har is a letter</w:t>
             </w:r>
           </w:p>
         </w:tc>
         <w:tc>
           <w:tcPr>
-            <w:tcW w:w="4994" w:type="dxa"/>
+            <w:tcW w:w="5703" w:type="dxa"/>
           </w:tcPr>
           <w:p>
             <w:pPr>
@@ -151,7 +139,6 @@
                 <w:lang w:val="en-US"/>
               </w:rPr>
             </w:pPr>
-            <w:proofErr w:type="spellStart"/>
             <w:r>
               <w:rPr>
                 <w:rFonts w:ascii="Trebuchet MS" w:hAnsi="Trebuchet MS"/>
@@ -160,18 +147,7 @@
                 <w:highlight w:val="yellow"/>
                 <w:lang w:val="en-US"/>
               </w:rPr>
-              <w:t>Char.IsLetter</w:t>
-            </w:r>
-            <w:proofErr w:type="spellEnd"/>
-            <w:r>
-              <w:rPr>
-                <w:rFonts w:ascii="Trebuchet MS" w:hAnsi="Trebuchet MS"/>
-                <w:sz w:val="28"/>
-                <w:szCs w:val="28"/>
-                <w:highlight w:val="yellow"/>
-                <w:lang w:val="en-US"/>
-              </w:rPr>
-              <w:t>(char name)</w:t>
+              <w:t>Char.IsLetter(char name)</w:t>
             </w:r>
             <w:r>
               <w:rPr>
@@ -191,7 +167,7 @@
         </w:trPr>
         <w:tc>
           <w:tcPr>
-            <w:tcW w:w="4815" w:type="dxa"/>
+            <w:tcW w:w="4106" w:type="dxa"/>
           </w:tcPr>
           <w:p>
             <w:pPr>
@@ -230,21 +206,12 @@
                 <w:lang w:val="en-US"/>
               </w:rPr>
               <w:t>-case</w:t>
-            </w:r>
-            <w:r>
-              <w:rPr>
-                <w:rFonts w:ascii="Trebuchet MS" w:hAnsi="Trebuchet MS"/>
-                <w:sz w:val="28"/>
-                <w:szCs w:val="28"/>
-                <w:lang w:val="en-US"/>
-              </w:rPr>
-              <w:t xml:space="preserve"> &gt;&gt;</w:t>
             </w:r>
           </w:p>
         </w:tc>
         <w:tc>
           <w:tcPr>
-            <w:tcW w:w="4994" w:type="dxa"/>
+            <w:tcW w:w="5703" w:type="dxa"/>
           </w:tcPr>
           <w:p>
             <w:pPr>
@@ -256,7 +223,6 @@
                 <w:lang w:val="en-US"/>
               </w:rPr>
             </w:pPr>
-            <w:proofErr w:type="spellStart"/>
             <w:r>
               <w:rPr>
                 <w:rFonts w:ascii="Trebuchet MS" w:hAnsi="Trebuchet MS"/>
@@ -265,18 +231,7 @@
                 <w:highlight w:val="yellow"/>
                 <w:lang w:val="en-US"/>
               </w:rPr>
-              <w:t>Char.IsUpper</w:t>
-            </w:r>
-            <w:proofErr w:type="spellEnd"/>
-            <w:r>
-              <w:rPr>
-                <w:rFonts w:ascii="Trebuchet MS" w:hAnsi="Trebuchet MS"/>
-                <w:sz w:val="28"/>
-                <w:szCs w:val="28"/>
-                <w:highlight w:val="yellow"/>
-                <w:lang w:val="en-US"/>
-              </w:rPr>
-              <w:t>(char name</w:t>
+              <w:t>Char.IsUpper(char name</w:t>
             </w:r>
             <w:r>
               <w:rPr>
@@ -306,7 +261,7 @@
         </w:trPr>
         <w:tc>
           <w:tcPr>
-            <w:tcW w:w="4815" w:type="dxa"/>
+            <w:tcW w:w="4106" w:type="dxa"/>
           </w:tcPr>
           <w:p>
             <w:pPr>
@@ -326,13 +281,13 @@
                 <w:szCs w:val="28"/>
                 <w:lang w:val="en-US"/>
               </w:rPr>
-              <w:t>Check if a char is lower-case &gt;&gt;</w:t>
+              <w:t>Check if a char is lower-case</w:t>
             </w:r>
           </w:p>
         </w:tc>
         <w:tc>
           <w:tcPr>
-            <w:tcW w:w="4994" w:type="dxa"/>
+            <w:tcW w:w="5703" w:type="dxa"/>
           </w:tcPr>
           <w:p>
             <w:pPr>
@@ -344,7 +299,6 @@
                 <w:lang w:val="en-US"/>
               </w:rPr>
             </w:pPr>
-            <w:proofErr w:type="spellStart"/>
             <w:r>
               <w:rPr>
                 <w:rFonts w:ascii="Trebuchet MS" w:hAnsi="Trebuchet MS"/>
@@ -353,18 +307,7 @@
                 <w:highlight w:val="yellow"/>
                 <w:lang w:val="en-US"/>
               </w:rPr>
-              <w:t>Char.IsLower</w:t>
-            </w:r>
-            <w:proofErr w:type="spellEnd"/>
-            <w:r>
-              <w:rPr>
-                <w:rFonts w:ascii="Trebuchet MS" w:hAnsi="Trebuchet MS"/>
-                <w:sz w:val="28"/>
-                <w:szCs w:val="28"/>
-                <w:highlight w:val="yellow"/>
-                <w:lang w:val="en-US"/>
-              </w:rPr>
-              <w:t>(char name)</w:t>
+              <w:t>Char.IsLower(char name)</w:t>
             </w:r>
             <w:r>
               <w:rPr>
@@ -384,7 +327,7 @@
         </w:trPr>
         <w:tc>
           <w:tcPr>
-            <w:tcW w:w="4815" w:type="dxa"/>
+            <w:tcW w:w="4106" w:type="dxa"/>
           </w:tcPr>
           <w:p>
             <w:pPr>
@@ -402,13 +345,13 @@
                 <w:szCs w:val="28"/>
                 <w:lang w:val="en-US"/>
               </w:rPr>
-              <w:t>check if a char is a vowel &gt;&gt;</w:t>
+              <w:t>check if a char is a vowel</w:t>
             </w:r>
           </w:p>
         </w:tc>
         <w:tc>
           <w:tcPr>
-            <w:tcW w:w="4994" w:type="dxa"/>
+            <w:tcW w:w="5703" w:type="dxa"/>
           </w:tcPr>
           <w:p>
             <w:pPr>
@@ -427,29 +370,7 @@
                 <w:highlight w:val="yellow"/>
                 <w:lang w:val="en-US"/>
               </w:rPr>
-              <w:t>"</w:t>
-            </w:r>
-            <w:proofErr w:type="spellStart"/>
-            <w:r>
-              <w:rPr>
-                <w:rFonts w:ascii="Trebuchet MS" w:hAnsi="Trebuchet MS"/>
-                <w:sz w:val="28"/>
-                <w:szCs w:val="28"/>
-                <w:highlight w:val="yellow"/>
-                <w:lang w:val="en-US"/>
-              </w:rPr>
-              <w:t>aoueiAOUEI</w:t>
-            </w:r>
-            <w:proofErr w:type="spellEnd"/>
-            <w:r>
-              <w:rPr>
-                <w:rFonts w:ascii="Trebuchet MS" w:hAnsi="Trebuchet MS"/>
-                <w:sz w:val="28"/>
-                <w:szCs w:val="28"/>
-                <w:highlight w:val="yellow"/>
-                <w:lang w:val="en-US"/>
-              </w:rPr>
-              <w:t>".Contains(letter)</w:t>
+              <w:t>"aoueiAOUEI".Contains(letter)</w:t>
             </w:r>
             <w:r>
               <w:rPr>
@@ -469,7 +390,7 @@
         </w:trPr>
         <w:tc>
           <w:tcPr>
-            <w:tcW w:w="4815" w:type="dxa"/>
+            <w:tcW w:w="4106" w:type="dxa"/>
           </w:tcPr>
           <w:p>
             <w:pPr>
@@ -496,13 +417,22 @@
                 <w:szCs w:val="28"/>
                 <w:lang w:val="en-US"/>
               </w:rPr>
-              <w:t>k if a number is even or odd &gt;&gt;</w:t>
+              <w:t>k if a num</w:t>
+            </w:r>
+            <w:r>
+              <w:rPr>
+                <w:rFonts w:ascii="Trebuchet MS" w:hAnsi="Trebuchet MS"/>
+                <w:sz w:val="28"/>
+                <w:szCs w:val="28"/>
+                <w:lang w:val="en-US"/>
+              </w:rPr>
+              <w:t xml:space="preserve"> is even or odd</w:t>
             </w:r>
           </w:p>
         </w:tc>
         <w:tc>
           <w:tcPr>
-            <w:tcW w:w="4994" w:type="dxa"/>
+            <w:tcW w:w="5703" w:type="dxa"/>
           </w:tcPr>
           <w:p>
             <w:pPr>
@@ -522,7 +452,7 @@
         </w:trPr>
         <w:tc>
           <w:tcPr>
-            <w:tcW w:w="4815" w:type="dxa"/>
+            <w:tcW w:w="4106" w:type="dxa"/>
           </w:tcPr>
           <w:p>
             <w:pPr>
@@ -540,13 +470,13 @@
                 <w:szCs w:val="28"/>
                 <w:lang w:val="en-US"/>
               </w:rPr>
-              <w:t>reverse string &gt;&gt;</w:t>
+              <w:t>reverse a string</w:t>
             </w:r>
           </w:p>
         </w:tc>
         <w:tc>
           <w:tcPr>
-            <w:tcW w:w="4994" w:type="dxa"/>
+            <w:tcW w:w="5703" w:type="dxa"/>
           </w:tcPr>
           <w:p>
             <w:pPr>
@@ -564,27 +494,7 @@
                 <w:szCs w:val="28"/>
                 <w:lang w:val="en-US"/>
               </w:rPr>
-              <w:t xml:space="preserve">static string </w:t>
-            </w:r>
-            <w:proofErr w:type="gramStart"/>
-            <w:r>
-              <w:rPr>
-                <w:rFonts w:ascii="Trebuchet MS" w:hAnsi="Trebuchet MS"/>
-                <w:sz w:val="28"/>
-                <w:szCs w:val="28"/>
-                <w:lang w:val="en-US"/>
-              </w:rPr>
-              <w:t>Reverse(</w:t>
-            </w:r>
-            <w:proofErr w:type="gramEnd"/>
-            <w:r>
-              <w:rPr>
-                <w:rFonts w:ascii="Trebuchet MS" w:hAnsi="Trebuchet MS"/>
-                <w:sz w:val="28"/>
-                <w:szCs w:val="28"/>
-                <w:lang w:val="en-US"/>
-              </w:rPr>
-              <w:t>string input)</w:t>
+              <w:t>static string Reverse(string input)</w:t>
             </w:r>
           </w:p>
           <w:p>
@@ -617,25 +527,14 @@
                 <w:lang w:val="en-US"/>
               </w:rPr>
             </w:pPr>
-            <w:proofErr w:type="spellStart"/>
-            <w:r>
-              <w:rPr>
-                <w:rFonts w:ascii="Trebuchet MS" w:hAnsi="Trebuchet MS"/>
-                <w:sz w:val="28"/>
-                <w:szCs w:val="28"/>
-                <w:lang w:val="en-US"/>
-              </w:rPr>
-              <w:t>var</w:t>
-            </w:r>
-            <w:proofErr w:type="spellEnd"/>
-            <w:r>
-              <w:rPr>
-                <w:rFonts w:ascii="Trebuchet MS" w:hAnsi="Trebuchet MS"/>
-                <w:sz w:val="28"/>
-                <w:szCs w:val="28"/>
-                <w:lang w:val="en-US"/>
-              </w:rPr>
-              <w:t xml:space="preserve"> </w:t>
+            <w:r>
+              <w:rPr>
+                <w:rFonts w:ascii="Trebuchet MS" w:hAnsi="Trebuchet MS"/>
+                <w:sz w:val="28"/>
+                <w:szCs w:val="28"/>
+                <w:lang w:val="en-US"/>
+              </w:rPr>
+              <w:t xml:space="preserve">var </w:t>
             </w:r>
             <w:r>
               <w:rPr>
@@ -646,47 +545,14 @@
               </w:rPr>
               <w:t xml:space="preserve">reversed = new </w:t>
             </w:r>
-            <w:proofErr w:type="spellStart"/>
-            <w:r>
-              <w:rPr>
-                <w:rFonts w:ascii="Trebuchet MS" w:hAnsi="Trebuchet MS"/>
-                <w:sz w:val="28"/>
-                <w:szCs w:val="28"/>
-                <w:lang w:val="en-US"/>
-              </w:rPr>
-              <w:t>StringBuilder</w:t>
-            </w:r>
-            <w:proofErr w:type="spellEnd"/>
-            <w:r>
-              <w:rPr>
-                <w:rFonts w:ascii="Trebuchet MS" w:hAnsi="Trebuchet MS"/>
-                <w:sz w:val="28"/>
-                <w:szCs w:val="28"/>
-                <w:lang w:val="en-US"/>
-              </w:rPr>
-              <w:t>(</w:t>
-            </w:r>
-            <w:proofErr w:type="spellStart"/>
-            <w:proofErr w:type="gramStart"/>
-            <w:r>
-              <w:rPr>
-                <w:rFonts w:ascii="Trebuchet MS" w:hAnsi="Trebuchet MS"/>
-                <w:sz w:val="28"/>
-                <w:szCs w:val="28"/>
-                <w:lang w:val="en-US"/>
-              </w:rPr>
-              <w:t>input.Length</w:t>
-            </w:r>
-            <w:proofErr w:type="spellEnd"/>
-            <w:proofErr w:type="gramEnd"/>
-            <w:r>
-              <w:rPr>
-                <w:rFonts w:ascii="Trebuchet MS" w:hAnsi="Trebuchet MS"/>
-                <w:sz w:val="28"/>
-                <w:szCs w:val="28"/>
-                <w:lang w:val="en-US"/>
-              </w:rPr>
-              <w:t>);</w:t>
+            <w:r>
+              <w:rPr>
+                <w:rFonts w:ascii="Trebuchet MS" w:hAnsi="Trebuchet MS"/>
+                <w:sz w:val="28"/>
+                <w:szCs w:val="28"/>
+                <w:lang w:val="en-US"/>
+              </w:rPr>
+              <w:t>StringBuilder(input.Length);</w:t>
             </w:r>
           </w:p>
           <w:p>
@@ -707,109 +573,7 @@
                 <w:szCs w:val="28"/>
                 <w:lang w:val="en-US"/>
               </w:rPr>
-              <w:t>for (</w:t>
-            </w:r>
-            <w:proofErr w:type="spellStart"/>
-            <w:r>
-              <w:rPr>
-                <w:rFonts w:ascii="Trebuchet MS" w:hAnsi="Trebuchet MS"/>
-                <w:sz w:val="28"/>
-                <w:szCs w:val="28"/>
-                <w:lang w:val="en-US"/>
-              </w:rPr>
-              <w:t>int</w:t>
-            </w:r>
-            <w:proofErr w:type="spellEnd"/>
-            <w:r>
-              <w:rPr>
-                <w:rFonts w:ascii="Trebuchet MS" w:hAnsi="Trebuchet MS"/>
-                <w:sz w:val="28"/>
-                <w:szCs w:val="28"/>
-                <w:lang w:val="en-US"/>
-              </w:rPr>
-              <w:t xml:space="preserve"> </w:t>
-            </w:r>
-            <w:proofErr w:type="spellStart"/>
-            <w:r>
-              <w:rPr>
-                <w:rFonts w:ascii="Trebuchet MS" w:hAnsi="Trebuchet MS"/>
-                <w:sz w:val="28"/>
-                <w:szCs w:val="28"/>
-                <w:lang w:val="en-US"/>
-              </w:rPr>
-              <w:t>i</w:t>
-            </w:r>
-            <w:proofErr w:type="spellEnd"/>
-            <w:r>
-              <w:rPr>
-                <w:rFonts w:ascii="Trebuchet MS" w:hAnsi="Trebuchet MS"/>
-                <w:sz w:val="28"/>
-                <w:szCs w:val="28"/>
-                <w:lang w:val="en-US"/>
-              </w:rPr>
-              <w:t xml:space="preserve"> = </w:t>
-            </w:r>
-            <w:proofErr w:type="spellStart"/>
-            <w:proofErr w:type="gramStart"/>
-            <w:r>
-              <w:rPr>
-                <w:rFonts w:ascii="Trebuchet MS" w:hAnsi="Trebuchet MS"/>
-                <w:sz w:val="28"/>
-                <w:szCs w:val="28"/>
-                <w:lang w:val="en-US"/>
-              </w:rPr>
-              <w:t>input.Length</w:t>
-            </w:r>
-            <w:proofErr w:type="spellEnd"/>
-            <w:proofErr w:type="gramEnd"/>
-            <w:r>
-              <w:rPr>
-                <w:rFonts w:ascii="Trebuchet MS" w:hAnsi="Trebuchet MS"/>
-                <w:sz w:val="28"/>
-                <w:szCs w:val="28"/>
-                <w:lang w:val="en-US"/>
-              </w:rPr>
-              <w:t xml:space="preserve"> - 1; </w:t>
-            </w:r>
-            <w:proofErr w:type="spellStart"/>
-            <w:r>
-              <w:rPr>
-                <w:rFonts w:ascii="Trebuchet MS" w:hAnsi="Trebuchet MS"/>
-                <w:sz w:val="28"/>
-                <w:szCs w:val="28"/>
-                <w:lang w:val="en-US"/>
-              </w:rPr>
-              <w:t>i</w:t>
-            </w:r>
-            <w:proofErr w:type="spellEnd"/>
-            <w:r>
-              <w:rPr>
-                <w:rFonts w:ascii="Trebuchet MS" w:hAnsi="Trebuchet MS"/>
-                <w:sz w:val="28"/>
-                <w:szCs w:val="28"/>
-                <w:lang w:val="en-US"/>
-              </w:rPr>
-              <w:t xml:space="preserve"> &gt;= 0; </w:t>
-            </w:r>
-            <w:proofErr w:type="spellStart"/>
-            <w:r>
-              <w:rPr>
-                <w:rFonts w:ascii="Trebuchet MS" w:hAnsi="Trebuchet MS"/>
-                <w:sz w:val="28"/>
-                <w:szCs w:val="28"/>
-                <w:lang w:val="en-US"/>
-              </w:rPr>
-              <w:t>i</w:t>
-            </w:r>
-            <w:proofErr w:type="spellEnd"/>
-            <w:r>
-              <w:rPr>
-                <w:rFonts w:ascii="Trebuchet MS" w:hAnsi="Trebuchet MS"/>
-                <w:sz w:val="28"/>
-                <w:szCs w:val="28"/>
-                <w:lang w:val="en-US"/>
-              </w:rPr>
-              <w:t>--)</w:t>
+              <w:t>for (int i = input.Length - 1; i &gt;= 0; i--)</w:t>
             </w:r>
           </w:p>
           <w:p>
@@ -853,47 +617,14 @@
               </w:rPr>
               <w:t xml:space="preserve">   </w:t>
             </w:r>
-            <w:proofErr w:type="spellStart"/>
-            <w:proofErr w:type="gramStart"/>
-            <w:r>
-              <w:rPr>
-                <w:rFonts w:ascii="Trebuchet MS" w:hAnsi="Trebuchet MS"/>
-                <w:sz w:val="28"/>
-                <w:szCs w:val="28"/>
-                <w:lang w:val="en-US"/>
-              </w:rPr>
-              <w:t>reversed.Append</w:t>
-            </w:r>
-            <w:proofErr w:type="spellEnd"/>
-            <w:proofErr w:type="gramEnd"/>
-            <w:r>
-              <w:rPr>
-                <w:rFonts w:ascii="Trebuchet MS" w:hAnsi="Trebuchet MS"/>
-                <w:sz w:val="28"/>
-                <w:szCs w:val="28"/>
-                <w:lang w:val="en-US"/>
-              </w:rPr>
-              <w:t>(input[</w:t>
-            </w:r>
-            <w:proofErr w:type="spellStart"/>
-            <w:r>
-              <w:rPr>
-                <w:rFonts w:ascii="Trebuchet MS" w:hAnsi="Trebuchet MS"/>
-                <w:sz w:val="28"/>
-                <w:szCs w:val="28"/>
-                <w:lang w:val="en-US"/>
-              </w:rPr>
-              <w:t>i</w:t>
-            </w:r>
-            <w:proofErr w:type="spellEnd"/>
-            <w:r>
-              <w:rPr>
-                <w:rFonts w:ascii="Trebuchet MS" w:hAnsi="Trebuchet MS"/>
-                <w:sz w:val="28"/>
-                <w:szCs w:val="28"/>
-                <w:lang w:val="en-US"/>
-              </w:rPr>
-              <w:t>]);</w:t>
+            <w:r>
+              <w:rPr>
+                <w:rFonts w:ascii="Trebuchet MS" w:hAnsi="Trebuchet MS"/>
+                <w:sz w:val="28"/>
+                <w:szCs w:val="28"/>
+                <w:lang w:val="en-US"/>
+              </w:rPr>
+              <w:t>reversed.Append(input[i]);</w:t>
             </w:r>
           </w:p>
           <w:p>
@@ -958,29 +689,7 @@
                 <w:szCs w:val="28"/>
                 <w:lang w:val="en-US"/>
               </w:rPr>
-              <w:t xml:space="preserve">return </w:t>
-            </w:r>
-            <w:proofErr w:type="spellStart"/>
-            <w:proofErr w:type="gramStart"/>
-            <w:r>
-              <w:rPr>
-                <w:rFonts w:ascii="Trebuchet MS" w:hAnsi="Trebuchet MS"/>
-                <w:sz w:val="28"/>
-                <w:szCs w:val="28"/>
-                <w:lang w:val="en-US"/>
-              </w:rPr>
-              <w:t>reversed.ToString</w:t>
-            </w:r>
-            <w:proofErr w:type="spellEnd"/>
-            <w:proofErr w:type="gramEnd"/>
-            <w:r>
-              <w:rPr>
-                <w:rFonts w:ascii="Trebuchet MS" w:hAnsi="Trebuchet MS"/>
-                <w:sz w:val="28"/>
-                <w:szCs w:val="28"/>
-                <w:lang w:val="en-US"/>
-              </w:rPr>
-              <w:t>();</w:t>
+              <w:t>return reversed.ToString();</w:t>
             </w:r>
           </w:p>
           <w:p>
@@ -1010,7 +719,7 @@
         </w:trPr>
         <w:tc>
           <w:tcPr>
-            <w:tcW w:w="4815" w:type="dxa"/>
+            <w:tcW w:w="4106" w:type="dxa"/>
           </w:tcPr>
           <w:p>
             <w:pPr>
@@ -1034,7 +743,7 @@
         </w:tc>
         <w:tc>
           <w:tcPr>
-            <w:tcW w:w="4994" w:type="dxa"/>
+            <w:tcW w:w="5703" w:type="dxa"/>
           </w:tcPr>
           <w:p>
             <w:pPr>
@@ -1054,7 +763,7 @@
         </w:trPr>
         <w:tc>
           <w:tcPr>
-            <w:tcW w:w="4815" w:type="dxa"/>
+            <w:tcW w:w="4106" w:type="dxa"/>
           </w:tcPr>
           <w:p>
             <w:pPr>
@@ -1065,11 +774,20 @@
                 <w:lang w:val="en-US"/>
               </w:rPr>
             </w:pPr>
+            <w:r>
+              <w:rPr>
+                <w:rFonts w:ascii="Trebuchet MS" w:hAnsi="Trebuchet MS"/>
+                <w:sz w:val="28"/>
+                <w:szCs w:val="28"/>
+                <w:lang w:val="en-US"/>
+              </w:rPr>
+              <w:t>string.split with multiple chars</w:t>
+            </w:r>
           </w:p>
         </w:tc>
         <w:tc>
           <w:tcPr>
-            <w:tcW w:w="4994" w:type="dxa"/>
+            <w:tcW w:w="5703" w:type="dxa"/>
           </w:tcPr>
           <w:p>
             <w:pPr>
@@ -1080,6 +798,15 @@
                 <w:lang w:val="en-US"/>
               </w:rPr>
             </w:pPr>
+            <w:r>
+              <w:rPr>
+                <w:rFonts w:ascii="Trebuchet MS" w:hAnsi="Trebuchet MS"/>
+                <w:sz w:val="28"/>
+                <w:szCs w:val="28"/>
+                <w:lang w:val="en-US"/>
+              </w:rPr>
+              <w:t>string[] command = input.Split(new char[] { '-', ':'}, StringSplitOptions.RemoveEmptyEntries);</w:t>
+            </w:r>
           </w:p>
         </w:tc>
       </w:tr>
@@ -1089,7 +816,7 @@
         </w:trPr>
         <w:tc>
           <w:tcPr>
-            <w:tcW w:w="4815" w:type="dxa"/>
+            <w:tcW w:w="4106" w:type="dxa"/>
           </w:tcPr>
           <w:p>
             <w:pPr>
@@ -1104,7 +831,7 @@
         </w:tc>
         <w:tc>
           <w:tcPr>
-            <w:tcW w:w="4994" w:type="dxa"/>
+            <w:tcW w:w="5703" w:type="dxa"/>
           </w:tcPr>
           <w:p>
             <w:pPr>
@@ -1152,7 +879,18 @@
           <w:szCs w:val="28"/>
           <w:lang w:val="en-US"/>
         </w:rPr>
-        <w:t>Snipping template:</w:t>
+        <w:t>Snippet</w:t>
+      </w:r>
+      <w:bookmarkStart w:id="0" w:name="_GoBack"/>
+      <w:bookmarkEnd w:id="0"/>
+      <w:r>
+        <w:rPr>
+          <w:rFonts w:ascii="Trebuchet MS" w:hAnsi="Trebuchet MS"/>
+          <w:sz w:val="28"/>
+          <w:szCs w:val="28"/>
+          <w:lang w:val="en-US"/>
+        </w:rPr>
+        <w:t xml:space="preserve"> template:</w:t>
       </w:r>
     </w:p>
     <w:p>
@@ -1166,29 +904,17 @@
           <w:lang w:val="en-US"/>
         </w:rPr>
       </w:pPr>
-      <w:bookmarkStart w:id="0" w:name="OLE_LINK1"/>
-      <w:bookmarkStart w:id="1" w:name="OLE_LINK2"/>
-      <w:bookmarkStart w:id="2" w:name="OLE_LINK3"/>
-      <w:bookmarkStart w:id="3" w:name="_GoBack"/>
-      <w:proofErr w:type="gramStart"/>
-      <w:r>
-        <w:rPr>
-          <w:rFonts w:ascii="Trebuchet MS" w:hAnsi="Trebuchet MS"/>
-          <w:sz w:val="28"/>
-          <w:szCs w:val="28"/>
-          <w:lang w:val="en-US"/>
-        </w:rPr>
-        <w:t>&lt;?xml</w:t>
-      </w:r>
-      <w:proofErr w:type="gramEnd"/>
-      <w:r>
-        <w:rPr>
-          <w:rFonts w:ascii="Trebuchet MS" w:hAnsi="Trebuchet MS"/>
-          <w:sz w:val="28"/>
-          <w:szCs w:val="28"/>
-          <w:lang w:val="en-US"/>
-        </w:rPr>
-        <w:t xml:space="preserve"> version="1.0" encoding="utf-8"?&gt;</w:t>
+      <w:bookmarkStart w:id="1" w:name="OLE_LINK1"/>
+      <w:bookmarkStart w:id="2" w:name="OLE_LINK2"/>
+      <w:bookmarkStart w:id="3" w:name="OLE_LINK3"/>
+      <w:r>
+        <w:rPr>
+          <w:rFonts w:ascii="Trebuchet MS" w:hAnsi="Trebuchet MS"/>
+          <w:sz w:val="28"/>
+          <w:szCs w:val="28"/>
+          <w:lang w:val="en-US"/>
+        </w:rPr>
+        <w:t>&lt;?xml version="1.0" encoding="utf-8"?&gt;</w:t>
       </w:r>
     </w:p>
     <w:p>
@@ -1209,27 +935,7 @@
           <w:szCs w:val="28"/>
           <w:lang w:val="en-US"/>
         </w:rPr>
-        <w:t>&lt;</w:t>
-      </w:r>
-      <w:proofErr w:type="spellStart"/>
-      <w:r>
-        <w:rPr>
-          <w:rFonts w:ascii="Trebuchet MS" w:hAnsi="Trebuchet MS"/>
-          <w:sz w:val="28"/>
-          <w:szCs w:val="28"/>
-          <w:lang w:val="en-US"/>
-        </w:rPr>
-        <w:t>CodeSnippets</w:t>
-      </w:r>
-      <w:proofErr w:type="spellEnd"/>
-      <w:r>
-        <w:rPr>
-          <w:rFonts w:ascii="Trebuchet MS" w:hAnsi="Trebuchet MS"/>
-          <w:sz w:val="28"/>
-          <w:szCs w:val="28"/>
-          <w:lang w:val="en-US"/>
-        </w:rPr>
-        <w:t xml:space="preserve"> xmlns="http://schemas.microsoft.com/VisualStudio/2005/CodeSnippet"&gt;</w:t>
+        <w:t>&lt;CodeSnippets xmlns="http://schemas.microsoft.com/VisualStudio/2005/CodeSnippet"&gt;</w:t>
       </w:r>
     </w:p>
     <w:p>
@@ -1250,27 +956,7 @@
           <w:szCs w:val="28"/>
           <w:lang w:val="en-US"/>
         </w:rPr>
-        <w:t xml:space="preserve">    &lt;</w:t>
-      </w:r>
-      <w:proofErr w:type="spellStart"/>
-      <w:r>
-        <w:rPr>
-          <w:rFonts w:ascii="Trebuchet MS" w:hAnsi="Trebuchet MS"/>
-          <w:sz w:val="28"/>
-          <w:szCs w:val="28"/>
-          <w:lang w:val="en-US"/>
-        </w:rPr>
-        <w:t>CodeSnippet</w:t>
-      </w:r>
-      <w:proofErr w:type="spellEnd"/>
-      <w:r>
-        <w:rPr>
-          <w:rFonts w:ascii="Trebuchet MS" w:hAnsi="Trebuchet MS"/>
-          <w:sz w:val="28"/>
-          <w:szCs w:val="28"/>
-          <w:lang w:val="en-US"/>
-        </w:rPr>
-        <w:t xml:space="preserve"> Format="1.0.0"&gt;</w:t>
+        <w:t xml:space="preserve">    &lt;CodeSnippet Format="1.0.0"&gt;</w:t>
       </w:r>
     </w:p>
     <w:p>
@@ -1513,27 +1199,7 @@
           <w:szCs w:val="28"/>
           <w:lang w:val="en-US"/>
         </w:rPr>
-        <w:t xml:space="preserve">            &lt;Code Language="</w:t>
-      </w:r>
-      <w:proofErr w:type="spellStart"/>
-      <w:r>
-        <w:rPr>
-          <w:rFonts w:ascii="Trebuchet MS" w:hAnsi="Trebuchet MS"/>
-          <w:sz w:val="28"/>
-          <w:szCs w:val="28"/>
-          <w:lang w:val="en-US"/>
-        </w:rPr>
-        <w:t>CSharp</w:t>
-      </w:r>
-      <w:proofErr w:type="spellEnd"/>
-      <w:r>
-        <w:rPr>
-          <w:rFonts w:ascii="Trebuchet MS" w:hAnsi="Trebuchet MS"/>
-          <w:sz w:val="28"/>
-          <w:szCs w:val="28"/>
-          <w:lang w:val="en-US"/>
-        </w:rPr>
-        <w:t>"&gt;</w:t>
+        <w:t xml:space="preserve">            &lt;Code Language="CSharp"&gt;</w:t>
       </w:r>
     </w:p>
     <w:p>
@@ -1554,27 +1220,7 @@
           <w:szCs w:val="28"/>
           <w:lang w:val="en-US"/>
         </w:rPr>
-        <w:t xml:space="preserve">                </w:t>
-      </w:r>
-      <w:proofErr w:type="gramStart"/>
-      <w:r>
-        <w:rPr>
-          <w:rFonts w:ascii="Trebuchet MS" w:hAnsi="Trebuchet MS"/>
-          <w:sz w:val="28"/>
-          <w:szCs w:val="28"/>
-          <w:lang w:val="en-US"/>
-        </w:rPr>
-        <w:t>&lt;![</w:t>
-      </w:r>
-      <w:proofErr w:type="gramEnd"/>
-      <w:r>
-        <w:rPr>
-          <w:rFonts w:ascii="Trebuchet MS" w:hAnsi="Trebuchet MS"/>
-          <w:sz w:val="28"/>
-          <w:szCs w:val="28"/>
-          <w:lang w:val="en-US"/>
-        </w:rPr>
-        <w:t>CDATA[]]&gt;</w:t>
+        <w:t xml:space="preserve">                &lt;![CDATA[]]&gt;</w:t>
       </w:r>
     </w:p>
     <w:p>
@@ -1637,27 +1283,7 @@
           <w:szCs w:val="28"/>
           <w:lang w:val="en-US"/>
         </w:rPr>
-        <w:t xml:space="preserve">    &lt;/</w:t>
-      </w:r>
-      <w:proofErr w:type="spellStart"/>
-      <w:r>
-        <w:rPr>
-          <w:rFonts w:ascii="Trebuchet MS" w:hAnsi="Trebuchet MS"/>
-          <w:sz w:val="28"/>
-          <w:szCs w:val="28"/>
-          <w:lang w:val="en-US"/>
-        </w:rPr>
-        <w:t>CodeSnippet</w:t>
-      </w:r>
-      <w:proofErr w:type="spellEnd"/>
-      <w:r>
-        <w:rPr>
-          <w:rFonts w:ascii="Trebuchet MS" w:hAnsi="Trebuchet MS"/>
-          <w:sz w:val="28"/>
-          <w:szCs w:val="28"/>
-          <w:lang w:val="en-US"/>
-        </w:rPr>
-        <w:t>&gt;</w:t>
+        <w:t xml:space="preserve">    &lt;/CodeSnippet&gt;</w:t>
       </w:r>
     </w:p>
     <w:p>
@@ -1678,29 +1304,8 @@
           <w:szCs w:val="28"/>
           <w:lang w:val="en-US"/>
         </w:rPr>
-        <w:t>&lt;/</w:t>
-      </w:r>
-      <w:proofErr w:type="spellStart"/>
-      <w:r>
-        <w:rPr>
-          <w:rFonts w:ascii="Trebuchet MS" w:hAnsi="Trebuchet MS"/>
-          <w:sz w:val="28"/>
-          <w:szCs w:val="28"/>
-          <w:lang w:val="en-US"/>
-        </w:rPr>
-        <w:t>CodeSnippets</w:t>
-      </w:r>
-      <w:proofErr w:type="spellEnd"/>
-      <w:r>
-        <w:rPr>
-          <w:rFonts w:ascii="Trebuchet MS" w:hAnsi="Trebuchet MS"/>
-          <w:sz w:val="28"/>
-          <w:szCs w:val="28"/>
-          <w:lang w:val="en-US"/>
-        </w:rPr>
-        <w:t>&gt;</w:t>
-      </w:r>
-      <w:bookmarkEnd w:id="0"/>
+        <w:t>&lt;/CodeSnippets&gt;</w:t>
+      </w:r>
       <w:bookmarkEnd w:id="1"/>
       <w:bookmarkEnd w:id="2"/>
       <w:bookmarkEnd w:id="3"/>

</xml_diff>